<commit_message>
Version final tema 3
</commit_message>
<xml_diff>
--- a/scripts/Temas/Manejo de Transacciones/Tema 3-Manejo de transacciones y transacciones anidadas.docx
+++ b/scripts/Temas/Manejo de Transacciones/Tema 3-Manejo de transacciones y transacciones anidadas.docx
@@ -274,15 +274,7 @@
         <w:t>Internación</w:t>
       </w:r>
       <w:r>
-        <w:t xml:space="preserve"> de un paciente, que requieren la inserción en la tabla </w:t>
-      </w:r>
-      <w:proofErr w:type="spellStart"/>
-      <w:r>
-        <w:t>Internacion</w:t>
-      </w:r>
-      <w:proofErr w:type="spellEnd"/>
-      <w:r>
-        <w:t xml:space="preserve"> y la simultánea actualización del estado de la Cama a "Ocupada", deben encapsularse en una única transacción para evitar inconsistencias que dejen al sistema en un estado ambiguo. El uso estratégico de </w:t>
+        <w:t xml:space="preserve"> de un paciente, que requieren la inserción en la tabla Internacion y la simultánea actualización del estado de la Cama a "Ocupada", deben encapsularse en una única transacción para evitar inconsistencias que dejen al sistema en un estado ambiguo. El uso estratégico de </w:t>
       </w:r>
       <w:r>
         <w:rPr>
@@ -327,89 +319,77 @@
         </w:rPr>
         <w:t>:</w:t>
       </w:r>
+      <w:r>
+        <w:rPr>
+          <w:sz w:val="24"/>
+          <w:szCs w:val="24"/>
+        </w:rPr>
+        <w:br/>
+      </w:r>
+      <w:r>
+        <w:t xml:space="preserve">El proceso de </w:t>
+      </w:r>
+      <w:r>
+        <w:rPr>
+          <w:b/>
+          <w:bCs/>
+        </w:rPr>
+        <w:t>Ingreso de un Paciente a Internación</w:t>
+      </w:r>
+      <w:r>
+        <w:t xml:space="preserve"> requiere la actualización atómica de dos entidades principales:</w:t>
+      </w:r>
     </w:p>
     <w:p>
-      <w:r>
-        <w:rPr>
-          <w:sz w:val="24"/>
-          <w:szCs w:val="24"/>
-        </w:rPr>
-        <w:br/>
-      </w:r>
-      <w:r>
-        <w:t>Transacción Simple:</w:t>
-      </w:r>
-      <w:r>
-        <w:rPr>
-          <w:sz w:val="24"/>
-          <w:szCs w:val="24"/>
-        </w:rPr>
-        <w:br/>
-      </w:r>
-      <w:r>
-        <w:t xml:space="preserve">El proceso de </w:t>
-      </w:r>
-      <w:r>
-        <w:rPr>
-          <w:b/>
-          <w:bCs/>
-        </w:rPr>
-        <w:t>Ingreso de un Paciente a Internación</w:t>
-      </w:r>
-      <w:r>
-        <w:t xml:space="preserve"> requiere la actualización atómica de dos entidades principales:</w:t>
+      <w:pPr>
+        <w:rPr>
+          <w:sz w:val="24"/>
+          <w:szCs w:val="24"/>
+        </w:rPr>
+      </w:pPr>
+      <w:r>
+        <w:rPr>
+          <w:b/>
+          <w:bCs/>
+          <w:sz w:val="24"/>
+          <w:szCs w:val="24"/>
+        </w:rPr>
+        <w:t>Paso 1 (INSERT):</w:t>
+      </w:r>
+      <w:r>
+        <w:rPr>
+          <w:sz w:val="24"/>
+          <w:szCs w:val="24"/>
+        </w:rPr>
+        <w:t xml:space="preserve"> Registro del ingreso en la tabla Internación.</w:t>
       </w:r>
     </w:p>
     <w:p>
       <w:pPr>
-        <w:numPr>
-          <w:ilvl w:val="0"/>
-          <w:numId w:val="1"/>
-        </w:numPr>
-        <w:rPr>
-          <w:sz w:val="24"/>
-          <w:szCs w:val="24"/>
-        </w:rPr>
-      </w:pPr>
-      <w:r>
-        <w:rPr>
-          <w:b/>
-          <w:bCs/>
-          <w:sz w:val="24"/>
-          <w:szCs w:val="24"/>
-        </w:rPr>
-        <w:t>Registro de Internación:</w:t>
-      </w:r>
-      <w:r>
-        <w:rPr>
-          <w:sz w:val="24"/>
-          <w:szCs w:val="24"/>
-        </w:rPr>
-        <w:t xml:space="preserve"> Se inserta un nuevo registro en la tabla </w:t>
-      </w:r>
-      <w:proofErr w:type="spellStart"/>
-      <w:r>
-        <w:rPr>
-          <w:sz w:val="24"/>
-          <w:szCs w:val="24"/>
-        </w:rPr>
-        <w:t>Internacion</w:t>
-      </w:r>
-      <w:proofErr w:type="spellEnd"/>
-      <w:r>
-        <w:rPr>
-          <w:sz w:val="24"/>
-          <w:szCs w:val="24"/>
-        </w:rPr>
-        <w:t>.</w:t>
+        <w:rPr>
+          <w:sz w:val="24"/>
+          <w:szCs w:val="24"/>
+        </w:rPr>
+      </w:pPr>
+      <w:r>
+        <w:rPr>
+          <w:b/>
+          <w:bCs/>
+          <w:sz w:val="24"/>
+          <w:szCs w:val="24"/>
+        </w:rPr>
+        <w:t>Paso 2 (INSERT):</w:t>
+      </w:r>
+      <w:r>
+        <w:rPr>
+          <w:sz w:val="24"/>
+          <w:szCs w:val="24"/>
+        </w:rPr>
+        <w:t xml:space="preserve"> Creación del primer evento clínico/administrativo en la tabla Intervención (Ej., toma inicial de signos vitales o consulta de ingreso).</w:t>
       </w:r>
     </w:p>
     <w:p>
       <w:pPr>
-        <w:numPr>
-          <w:ilvl w:val="0"/>
-          <w:numId w:val="1"/>
-        </w:numPr>
         <w:rPr>
           <w:sz w:val="24"/>
           <w:szCs w:val="24"/>
@@ -423,14 +403,14 @@
           <w:szCs w:val="24"/>
         </w:rPr>
         <w:lastRenderedPageBreak/>
-        <w:t>Asignación de Recurso:</w:t>
-      </w:r>
-      <w:r>
-        <w:rPr>
-          <w:sz w:val="24"/>
-          <w:szCs w:val="24"/>
-        </w:rPr>
-        <w:t xml:space="preserve"> Se actualiza la tabla Cama para cambiar su estado a "Ocupada".</w:t>
+        <w:t>Paso 3 (INSERT):</w:t>
+      </w:r>
+      <w:r>
+        <w:rPr>
+          <w:sz w:val="24"/>
+          <w:szCs w:val="24"/>
+        </w:rPr>
+        <w:t xml:space="preserve"> Registro de la acción médica específica en la tabla Procedimiento, vinculándola a la Intervención generada.</w:t>
       </w:r>
     </w:p>
     <w:p>
@@ -442,65 +422,37 @@
       </w:pPr>
       <w:r>
         <w:rPr>
-          <w:sz w:val="24"/>
-          <w:szCs w:val="24"/>
-        </w:rPr>
-        <w:t xml:space="preserve">Esta transacción garantiza que </w:t>
-      </w:r>
-      <w:r>
-        <w:rPr>
-          <w:b/>
-          <w:bCs/>
-          <w:sz w:val="24"/>
-          <w:szCs w:val="24"/>
-        </w:rPr>
-        <w:t>si la cama no puede ser marcada como ocupada (por un error de clave foránea o datos), el registro de internación del paciente será revertido (</w:t>
-      </w:r>
-      <w:r>
-        <w:rPr>
-          <w:b/>
-          <w:bCs/>
-          <w:i/>
-          <w:iCs/>
-          <w:sz w:val="24"/>
-          <w:szCs w:val="24"/>
-        </w:rPr>
-        <w:t>ROLLBACK</w:t>
-      </w:r>
-      <w:r>
-        <w:rPr>
-          <w:b/>
-          <w:bCs/>
-          <w:sz w:val="24"/>
-          <w:szCs w:val="24"/>
-        </w:rPr>
-        <w:t>)</w:t>
-      </w:r>
-      <w:r>
-        <w:rPr>
-          <w:sz w:val="24"/>
-          <w:szCs w:val="24"/>
-        </w:rPr>
-        <w:t xml:space="preserve">. De igual manera, si el registro de internación falla, la cama nunca será marcada como ocupada. Esto previene inconsistencias lógicas donde un paciente está registrado como internado sin un recurso físico asignado, o viceversa, cumpliendo con la </w:t>
-      </w:r>
-      <w:r>
-        <w:rPr>
-          <w:b/>
-          <w:bCs/>
-          <w:sz w:val="24"/>
-          <w:szCs w:val="24"/>
-        </w:rPr>
-        <w:t>Integridad Referencial y Consistencia</w:t>
-      </w:r>
-      <w:r>
-        <w:rPr>
-          <w:sz w:val="24"/>
-          <w:szCs w:val="24"/>
-        </w:rPr>
-        <w:t>.</w:t>
+          <w:b/>
+          <w:bCs/>
+          <w:sz w:val="24"/>
+          <w:szCs w:val="24"/>
+        </w:rPr>
+        <w:t>Paso 4 (UPDATE):</w:t>
+      </w:r>
+      <w:r>
+        <w:rPr>
+          <w:sz w:val="24"/>
+          <w:szCs w:val="24"/>
+        </w:rPr>
+        <w:t xml:space="preserve"> Actualización de la tabla Cama para cambiar su estado a "Ocupada".</w:t>
       </w:r>
     </w:p>
     <w:p>
+      <w:pPr>
+        <w:rPr>
+          <w:sz w:val="24"/>
+          <w:szCs w:val="24"/>
+        </w:rPr>
+      </w:pPr>
+      <w:r>
+        <w:rPr>
+          <w:sz w:val="24"/>
+          <w:szCs w:val="24"/>
+        </w:rPr>
+        <w:t>Si los cuatro pasos se completan sin errores (ej., el ID de paciente existe, el tipo de procedimiento es válido y la cama está disponible), el COMMIT TRANSACTION garantiza que los datos se hagan permanentes de forma conjunta. Si alguna operación fallara, el ROLLBACK anularía todos los pasos, impidiendo inconsistencias.</w:t>
+      </w:r>
+    </w:p>
+    <w:p>
       <w:r>
         <w:rPr>
           <w:sz w:val="24"/>
@@ -530,11 +482,15 @@
         <w:br/>
       </w:r>
       <w:r>
+        <w:rPr>
+          <w:sz w:val="24"/>
+          <w:szCs w:val="24"/>
+        </w:rPr>
         <w:drawing>
-          <wp:inline distT="0" distB="0" distL="0" distR="0" wp14:anchorId="49CBBD77" wp14:editId="325DF994">
-            <wp:extent cx="5400040" cy="4232910"/>
+          <wp:inline distT="0" distB="0" distL="0" distR="0" wp14:anchorId="2E0434C5" wp14:editId="44AA87CC">
+            <wp:extent cx="5400040" cy="3773170"/>
             <wp:effectExtent l="0" t="0" r="0" b="0"/>
-            <wp:docPr id="2090558570" name="Imagen 1"/>
+            <wp:docPr id="1257895328" name="Imagen 1"/>
             <wp:cNvGraphicFramePr>
               <a:graphicFrameLocks xmlns:a="http://schemas.openxmlformats.org/drawingml/2006/main" noChangeAspect="1"/>
             </wp:cNvGraphicFramePr>
@@ -542,7 +498,7 @@
               <a:graphicData uri="http://schemas.openxmlformats.org/drawingml/2006/picture">
                 <pic:pic xmlns:pic="http://schemas.openxmlformats.org/drawingml/2006/picture">
                   <pic:nvPicPr>
-                    <pic:cNvPr id="2090558570" name=""/>
+                    <pic:cNvPr id="1257895328" name=""/>
                     <pic:cNvPicPr/>
                   </pic:nvPicPr>
                   <pic:blipFill>
@@ -554,7 +510,7 @@
                   <pic:spPr>
                     <a:xfrm>
                       <a:off x="0" y="0"/>
-                      <a:ext cx="5400040" cy="4232910"/>
+                      <a:ext cx="5400040" cy="3773170"/>
                     </a:xfrm>
                     <a:prstGeom prst="rect">
                       <a:avLst/>
@@ -579,38 +535,155 @@
           <w:szCs w:val="24"/>
         </w:rPr>
         <w:br/>
-      </w:r>
-      <w:r>
-        <w:t>Transacción anidada y puntos de guardado:</w:t>
-      </w:r>
-      <w:r>
+        <w:t>Resultado de ejecución:</w:t>
+      </w:r>
+      <w:r>
+        <w:rPr>
+          <w:sz w:val="24"/>
+          <w:szCs w:val="24"/>
+        </w:rPr>
         <w:br/>
       </w:r>
       <w:r>
-        <w:t>Una Intervención quirúrgica o terapéutica se compone de una entidad principal (</w:t>
-      </w:r>
-      <w:proofErr w:type="spellStart"/>
-      <w:r>
-        <w:t>Intervencion</w:t>
-      </w:r>
-      <w:proofErr w:type="spellEnd"/>
-      <w:r>
-        <w:t xml:space="preserve">) y múltiples </w:t>
-      </w:r>
-      <w:proofErr w:type="spellStart"/>
-      <w:r>
-        <w:t>sub-operaciones</w:t>
-      </w:r>
-      <w:proofErr w:type="spellEnd"/>
-      <w:r>
-        <w:t xml:space="preserve"> registradas en la tabla Procedimiento.</w:t>
+        <w:rPr>
+          <w:sz w:val="24"/>
+          <w:szCs w:val="24"/>
+        </w:rPr>
+        <w:drawing>
+          <wp:inline distT="0" distB="0" distL="0" distR="0" wp14:anchorId="3516A5F5" wp14:editId="7EF4789B">
+            <wp:extent cx="5400040" cy="1188720"/>
+            <wp:effectExtent l="0" t="0" r="0" b="0"/>
+            <wp:docPr id="307841428" name="Imagen 1"/>
+            <wp:cNvGraphicFramePr>
+              <a:graphicFrameLocks xmlns:a="http://schemas.openxmlformats.org/drawingml/2006/main" noChangeAspect="1"/>
+            </wp:cNvGraphicFramePr>
+            <a:graphic xmlns:a="http://schemas.openxmlformats.org/drawingml/2006/main">
+              <a:graphicData uri="http://schemas.openxmlformats.org/drawingml/2006/picture">
+                <pic:pic xmlns:pic="http://schemas.openxmlformats.org/drawingml/2006/picture">
+                  <pic:nvPicPr>
+                    <pic:cNvPr id="307841428" name=""/>
+                    <pic:cNvPicPr/>
+                  </pic:nvPicPr>
+                  <pic:blipFill>
+                    <a:blip r:embed="rId6"/>
+                    <a:stretch>
+                      <a:fillRect/>
+                    </a:stretch>
+                  </pic:blipFill>
+                  <pic:spPr>
+                    <a:xfrm>
+                      <a:off x="0" y="0"/>
+                      <a:ext cx="5400040" cy="1188720"/>
+                    </a:xfrm>
+                    <a:prstGeom prst="rect">
+                      <a:avLst/>
+                    </a:prstGeom>
+                  </pic:spPr>
+                </pic:pic>
+              </a:graphicData>
+            </a:graphic>
+          </wp:inline>
+        </w:drawing>
+      </w:r>
+      <w:r>
+        <w:rPr>
+          <w:sz w:val="24"/>
+          <w:szCs w:val="24"/>
+        </w:rPr>
+        <w:br/>
+      </w:r>
+      <w:r>
+        <w:rPr>
+          <w:sz w:val="24"/>
+          <w:szCs w:val="24"/>
+        </w:rPr>
+        <w:lastRenderedPageBreak/>
+        <w:drawing>
+          <wp:inline distT="0" distB="0" distL="0" distR="0" wp14:anchorId="170AD0DD" wp14:editId="05ECF59D">
+            <wp:extent cx="5400040" cy="2896235"/>
+            <wp:effectExtent l="0" t="0" r="0" b="0"/>
+            <wp:docPr id="2010974810" name="Imagen 1"/>
+            <wp:cNvGraphicFramePr>
+              <a:graphicFrameLocks xmlns:a="http://schemas.openxmlformats.org/drawingml/2006/main" noChangeAspect="1"/>
+            </wp:cNvGraphicFramePr>
+            <a:graphic xmlns:a="http://schemas.openxmlformats.org/drawingml/2006/main">
+              <a:graphicData uri="http://schemas.openxmlformats.org/drawingml/2006/picture">
+                <pic:pic xmlns:pic="http://schemas.openxmlformats.org/drawingml/2006/picture">
+                  <pic:nvPicPr>
+                    <pic:cNvPr id="2010974810" name=""/>
+                    <pic:cNvPicPr/>
+                  </pic:nvPicPr>
+                  <pic:blipFill>
+                    <a:blip r:embed="rId7"/>
+                    <a:stretch>
+                      <a:fillRect/>
+                    </a:stretch>
+                  </pic:blipFill>
+                  <pic:spPr>
+                    <a:xfrm>
+                      <a:off x="0" y="0"/>
+                      <a:ext cx="5400040" cy="2896235"/>
+                    </a:xfrm>
+                    <a:prstGeom prst="rect">
+                      <a:avLst/>
+                    </a:prstGeom>
+                  </pic:spPr>
+                </pic:pic>
+              </a:graphicData>
+            </a:graphic>
+          </wp:inline>
+        </w:drawing>
+      </w:r>
+      <w:r>
+        <w:rPr>
+          <w:sz w:val="24"/>
+          <w:szCs w:val="24"/>
+        </w:rPr>
+        <w:br/>
+      </w:r>
+      <w:r>
+        <w:rPr>
+          <w:sz w:val="24"/>
+          <w:szCs w:val="24"/>
+        </w:rPr>
+        <w:br/>
       </w:r>
     </w:p>
     <w:p>
+      <w:r>
+        <w:t xml:space="preserve">Para demostrar la </w:t>
+      </w:r>
+      <w:r>
+        <w:rPr>
+          <w:b/>
+          <w:bCs/>
+        </w:rPr>
+        <w:t>Atomicidad</w:t>
+      </w:r>
+      <w:r>
+        <w:t xml:space="preserve"> de la transacción, se forzó intencionalmente un fallo al intentar registrar la Intervención (Paso 2) con un id_paciente inválido (999), provocando una violación de Clave Foránea.</w:t>
+      </w:r>
+    </w:p>
+    <w:p>
+      <w:pPr>
+        <w:rPr>
+          <w:b/>
+          <w:bCs/>
+        </w:rPr>
+      </w:pPr>
+      <w:r>
+        <w:rPr>
+          <w:b/>
+          <w:bCs/>
+        </w:rPr>
+        <w:t>Resultado y Verificación</w:t>
+      </w:r>
+    </w:p>
+    <w:p>
       <w:pPr>
         <w:numPr>
           <w:ilvl w:val="0"/>
-          <w:numId w:val="2"/>
+          <w:numId w:val="3"/>
         </w:numPr>
       </w:pPr>
       <w:r>
@@ -618,17 +691,37 @@
           <w:b/>
           <w:bCs/>
         </w:rPr>
-        <w:t>Atomicidad Global:</w:t>
-      </w:r>
-      <w:r>
-        <w:t xml:space="preserve"> Se inicia una única transacción externa (BEGIN TRANSACTION) para garantizar que la Intervención solo se confirme si, como mínimo, la entidad principal y sus procedimientos esenciales son registrados.</w:t>
+        <w:t>Fallo en el Flujo:</w:t>
+      </w:r>
+      <w:r>
+        <w:t xml:space="preserve"> El </w:t>
+      </w:r>
+      <w:r>
+        <w:rPr>
+          <w:b/>
+          <w:bCs/>
+        </w:rPr>
+        <w:t>Paso 1</w:t>
+      </w:r>
+      <w:r>
+        <w:t xml:space="preserve"> (INSERT en Internacion) se ejecutó temporalmente con éxito. Sin embargo, el </w:t>
+      </w:r>
+      <w:r>
+        <w:rPr>
+          <w:b/>
+          <w:bCs/>
+        </w:rPr>
+        <w:t>Paso 2</w:t>
+      </w:r>
+      <w:r>
+        <w:t xml:space="preserve"> (INSERT en Intervencion) falló.</w:t>
       </w:r>
     </w:p>
     <w:p>
       <w:pPr>
         <w:numPr>
           <w:ilvl w:val="0"/>
-          <w:numId w:val="2"/>
+          <w:numId w:val="3"/>
         </w:numPr>
       </w:pPr>
       <w:r>
@@ -636,40 +729,10 @@
           <w:b/>
           <w:bCs/>
         </w:rPr>
-        <w:t>Aislamiento de Errores:</w:t>
-      </w:r>
-      <w:r>
-        <w:t xml:space="preserve"> Antes de registrar cada Procedimiento individual, se establece un </w:t>
-      </w:r>
-      <w:r>
-        <w:rPr>
-          <w:b/>
-          <w:bCs/>
-        </w:rPr>
-        <w:t>Punto de Guardado</w:t>
-      </w:r>
-      <w:r>
-        <w:t xml:space="preserve"> específico. Si la inserción de un procedimiento falla (por ejemplo, porque la combinación de </w:t>
-      </w:r>
-      <w:proofErr w:type="spellStart"/>
-      <w:r>
-        <w:t>id_profesion</w:t>
-      </w:r>
-      <w:proofErr w:type="spellEnd"/>
-      <w:r>
-        <w:t xml:space="preserve"> y </w:t>
-      </w:r>
-      <w:proofErr w:type="spellStart"/>
-      <w:r>
-        <w:t>id_tipo_procedimiento</w:t>
-      </w:r>
-      <w:proofErr w:type="spellEnd"/>
-      <w:r>
-        <w:t xml:space="preserve"> es inválida debido a una restricción de clave foránea), la lógica de manejo de errores en el bloque </w:t>
-      </w:r>
-      <w:r>
-        <w:lastRenderedPageBreak/>
-        <w:t xml:space="preserve">CATCH ejecuta un </w:t>
+        <w:t>Activación del ROLLBACK:</w:t>
+      </w:r>
+      <w:r>
+        <w:t xml:space="preserve"> Al detectar el error, el control del flujo pasó al bloque CATCH, donde se ejecutó la instrucción </w:t>
       </w:r>
       <w:r>
         <w:rPr>
@@ -679,14 +742,14 @@
         <w:t>ROLLBACK TRANSACTION</w:t>
       </w:r>
       <w:r>
-        <w:t xml:space="preserve"> dirigido específicamente a ese Punto de Guardado.</w:t>
+        <w:t>.</w:t>
       </w:r>
     </w:p>
     <w:p>
       <w:pPr>
         <w:numPr>
           <w:ilvl w:val="0"/>
-          <w:numId w:val="2"/>
+          <w:numId w:val="3"/>
         </w:numPr>
       </w:pPr>
       <w:r>
@@ -694,36 +757,186 @@
           <w:b/>
           <w:bCs/>
         </w:rPr>
-        <w:t>Eficiencia y Consistencia:</w:t>
-      </w:r>
-      <w:r>
-        <w:t xml:space="preserve"> Este enfoque asegura que la falla de un </w:t>
-      </w:r>
-      <w:proofErr w:type="spellStart"/>
-      <w:r>
-        <w:t>sub-paso</w:t>
-      </w:r>
-      <w:proofErr w:type="spellEnd"/>
-      <w:r>
-        <w:t xml:space="preserve"> no fuerce la anulación de toda la Intervención. Los procedimientos exitosos anteriores permanecen intactos dentro de la transacción, permitiendo al sistema omitir el paso fallido, registrar el resto de los procedimientos y finalmente ejecutar el COMMIT de la transacción externa. Esto maximiza la </w:t>
-      </w:r>
-      <w:r>
-        <w:rPr>
-          <w:b/>
-          <w:bCs/>
-        </w:rPr>
-        <w:t>eficiencia operativa</w:t>
-      </w:r>
-      <w:r>
-        <w:t xml:space="preserve"> al minimizar la pérdida de trabajo, manteniendo la base de datos en un estado consistente.</w:t>
+        <w:t>Consistencia Final:</w:t>
+      </w:r>
+      <w:r>
+        <w:t xml:space="preserve"> El ROLLBACK deshizo el INSERT del Paso 1, así como el intento fallido del Paso 2. Por lo tanto, </w:t>
+      </w:r>
+      <w:r>
+        <w:rPr>
+          <w:b/>
+          <w:bCs/>
+        </w:rPr>
+        <w:t>ningún registro se hizo permanente</w:t>
+      </w:r>
+      <w:r>
+        <w:t xml:space="preserve"> en las tablas Internacion, Intervencion, ni se realizó el UPDATE en Cama.</w:t>
       </w:r>
     </w:p>
     <w:p>
       <w:r>
-        <w:t>Código:</w:t>
+        <w:t xml:space="preserve">Esta prueba verifica que la transacción cumple con el principio de </w:t>
+      </w:r>
+      <w:r>
+        <w:rPr>
+          <w:b/>
+          <w:bCs/>
+        </w:rPr>
+        <w:t>"Todo o Nada"</w:t>
+      </w:r>
+      <w:r>
+        <w:t xml:space="preserve">: la gestión completa del ingreso (registro en internación, documentación clínica y asignación de cama) debe ser exitosa para que la base de datos acepte los cambios, garantizando así la </w:t>
+      </w:r>
+      <w:r>
+        <w:rPr>
+          <w:b/>
+          <w:bCs/>
+        </w:rPr>
+        <w:t>consistencia</w:t>
+      </w:r>
+      <w:r>
+        <w:t xml:space="preserve"> total del sistema hospitalario.</w:t>
       </w:r>
     </w:p>
-    <w:p/>
+    <w:p>
+      <w:r>
+        <w:lastRenderedPageBreak/>
+        <w:drawing>
+          <wp:inline distT="0" distB="0" distL="0" distR="0" wp14:anchorId="72770A70" wp14:editId="28765CED">
+            <wp:extent cx="5400040" cy="4054475"/>
+            <wp:effectExtent l="0" t="0" r="0" b="3175"/>
+            <wp:docPr id="758957997" name="Imagen 1"/>
+            <wp:cNvGraphicFramePr>
+              <a:graphicFrameLocks xmlns:a="http://schemas.openxmlformats.org/drawingml/2006/main" noChangeAspect="1"/>
+            </wp:cNvGraphicFramePr>
+            <a:graphic xmlns:a="http://schemas.openxmlformats.org/drawingml/2006/main">
+              <a:graphicData uri="http://schemas.openxmlformats.org/drawingml/2006/picture">
+                <pic:pic xmlns:pic="http://schemas.openxmlformats.org/drawingml/2006/picture">
+                  <pic:nvPicPr>
+                    <pic:cNvPr id="758957997" name=""/>
+                    <pic:cNvPicPr/>
+                  </pic:nvPicPr>
+                  <pic:blipFill>
+                    <a:blip r:embed="rId8"/>
+                    <a:stretch>
+                      <a:fillRect/>
+                    </a:stretch>
+                  </pic:blipFill>
+                  <pic:spPr>
+                    <a:xfrm>
+                      <a:off x="0" y="0"/>
+                      <a:ext cx="5400040" cy="4054475"/>
+                    </a:xfrm>
+                    <a:prstGeom prst="rect">
+                      <a:avLst/>
+                    </a:prstGeom>
+                  </pic:spPr>
+                </pic:pic>
+              </a:graphicData>
+            </a:graphic>
+          </wp:inline>
+        </w:drawing>
+      </w:r>
+      <w:r>
+        <w:br/>
+      </w:r>
+      <w:r>
+        <w:rPr>
+          <w:sz w:val="24"/>
+          <w:szCs w:val="24"/>
+        </w:rPr>
+        <w:t>Resultado de ejecución:</w:t>
+      </w:r>
+      <w:r>
+        <w:rPr>
+          <w:sz w:val="24"/>
+          <w:szCs w:val="24"/>
+        </w:rPr>
+        <w:br/>
+      </w:r>
+      <w:r>
+        <w:drawing>
+          <wp:inline distT="0" distB="0" distL="0" distR="0" wp14:anchorId="4C5FE1E6" wp14:editId="6C7CF3F4">
+            <wp:extent cx="5400040" cy="800735"/>
+            <wp:effectExtent l="0" t="0" r="0" b="0"/>
+            <wp:docPr id="2000311158" name="Imagen 1"/>
+            <wp:cNvGraphicFramePr>
+              <a:graphicFrameLocks xmlns:a="http://schemas.openxmlformats.org/drawingml/2006/main" noChangeAspect="1"/>
+            </wp:cNvGraphicFramePr>
+            <a:graphic xmlns:a="http://schemas.openxmlformats.org/drawingml/2006/main">
+              <a:graphicData uri="http://schemas.openxmlformats.org/drawingml/2006/picture">
+                <pic:pic xmlns:pic="http://schemas.openxmlformats.org/drawingml/2006/picture">
+                  <pic:nvPicPr>
+                    <pic:cNvPr id="2000311158" name=""/>
+                    <pic:cNvPicPr/>
+                  </pic:nvPicPr>
+                  <pic:blipFill>
+                    <a:blip r:embed="rId9"/>
+                    <a:stretch>
+                      <a:fillRect/>
+                    </a:stretch>
+                  </pic:blipFill>
+                  <pic:spPr>
+                    <a:xfrm>
+                      <a:off x="0" y="0"/>
+                      <a:ext cx="5400040" cy="800735"/>
+                    </a:xfrm>
+                    <a:prstGeom prst="rect">
+                      <a:avLst/>
+                    </a:prstGeom>
+                  </pic:spPr>
+                </pic:pic>
+              </a:graphicData>
+            </a:graphic>
+          </wp:inline>
+        </w:drawing>
+      </w:r>
+      <w:r>
+        <w:rPr>
+          <w:sz w:val="24"/>
+          <w:szCs w:val="24"/>
+        </w:rPr>
+        <w:br/>
+      </w:r>
+      <w:r>
+        <w:rPr>
+          <w:sz w:val="24"/>
+          <w:szCs w:val="24"/>
+        </w:rPr>
+        <w:br/>
+        <w:t>Conclusión:</w:t>
+      </w:r>
+      <w:r>
+        <w:rPr>
+          <w:sz w:val="24"/>
+          <w:szCs w:val="24"/>
+        </w:rPr>
+        <w:br/>
+      </w:r>
+      <w:r>
+        <w:t xml:space="preserve">Las pruebas realizadas confirmaron que el sistema cumple con el principio de </w:t>
+      </w:r>
+      <w:r>
+        <w:rPr>
+          <w:b/>
+          <w:bCs/>
+        </w:rPr>
+        <w:t>Atomicidad</w:t>
+      </w:r>
+      <w:r>
+        <w:t xml:space="preserve"> ("Todo o Nada"). Específicamente, al provocar un fallo intencional durante el flujo de ingreso del paciente (que abarca la inserción en Internacion, Intervencion, Procedimiento y la actualización de Cama), la instrucción </w:t>
+      </w:r>
+      <w:r>
+        <w:rPr>
+          <w:b/>
+          <w:bCs/>
+        </w:rPr>
+        <w:t>ROLLBACK TRANSACTION</w:t>
+      </w:r>
+      <w:r>
+        <w:t xml:space="preserve"> revirtió todos los cambios. Esto asegura que si la documentación clínica (Procedimiento) no se puede registrar correctamente, la asignación de cama y el registro de la internación son anulados, previniendo incoherencias lógicas y manteniendo la base de datos en un estado fiable.</w:t>
+      </w:r>
+    </w:p>
     <w:sectPr>
       <w:pgSz w:w="11906" w:h="16838"/>
       <w:pgMar w:top="1417" w:right="1701" w:bottom="1417" w:left="1701" w:header="708" w:footer="708" w:gutter="0"/>
@@ -737,6 +950,119 @@
 <file path=word/numbering.xml><?xml version="1.0" encoding="utf-8"?>
 <w:numbering xmlns:wpc="http://schemas.microsoft.com/office/word/2010/wordprocessingCanvas" xmlns:cx="http://schemas.microsoft.com/office/drawing/2014/chartex" xmlns:cx1="http://schemas.microsoft.com/office/drawing/2015/9/8/chartex" xmlns:cx2="http://schemas.microsoft.com/office/drawing/2015/10/21/chartex" xmlns:cx3="http://schemas.microsoft.com/office/drawing/2016/5/9/chartex" xmlns:cx4="http://schemas.microsoft.com/office/drawing/2016/5/10/chartex" xmlns:cx5="http://schemas.microsoft.com/office/drawing/2016/5/11/chartex" xmlns:cx6="http://schemas.microsoft.com/office/drawing/2016/5/12/chartex" xmlns:cx7="http://schemas.microsoft.com/office/drawing/2016/5/13/chartex" xmlns:cx8="http://schemas.microsoft.com/office/drawing/2016/5/14/chartex" xmlns:mc="http://schemas.openxmlformats.org/markup-compatibility/2006" xmlns:aink="http://schemas.microsoft.com/office/drawing/2016/ink" xmlns:am3d="http://schemas.microsoft.com/office/drawing/2017/model3d" xmlns:o="urn:schemas-microsoft-com:office:office" xmlns:oel="http://schemas.microsoft.com/office/2019/extlst" xmlns:r="http://schemas.openxmlformats.org/officeDocument/2006/relationships" xmlns:m="http://schemas.openxmlformats.org/officeDocument/2006/math" xmlns:v="urn:schemas-microsoft-com:vml" xmlns:wp14="http://schemas.microsoft.com/office/word/2010/wordprocessingDrawing" xmlns:wp="http://schemas.openxmlformats.org/drawingml/2006/wordprocessingDrawing" xmlns:w10="urn:schemas-microsoft-com:office:word" xmlns:w="http://schemas.openxmlformats.org/wordprocessingml/2006/main" xmlns:w14="http://schemas.microsoft.com/office/word/2010/wordml" xmlns:w15="http://schemas.microsoft.com/office/word/2012/wordml" xmlns:w16cex="http://schemas.microsoft.com/office/word/2018/wordml/cex" xmlns:w16cid="http://schemas.microsoft.com/office/word/2016/wordml/cid" xmlns:w16="http://schemas.microsoft.com/office/word/2018/wordml" xmlns:w16du="http://schemas.microsoft.com/office/word/2023/wordml/word16du" xmlns:w16sdtdh="http://schemas.microsoft.com/office/word/2020/wordml/sdtdatahash" xmlns:w16sdtfl="http://schemas.microsoft.com/office/word/2024/wordml/sdtformatlock" xmlns:w16se="http://schemas.microsoft.com/office/word/2015/wordml/symex" xmlns:wpg="http://schemas.microsoft.com/office/word/2010/wordprocessingGroup" xmlns:wpi="http://schemas.microsoft.com/office/word/2010/wordprocessingInk" xmlns:wne="http://schemas.microsoft.com/office/word/2006/wordml" xmlns:wps="http://schemas.microsoft.com/office/word/2010/wordprocessingShape" mc:Ignorable="w14 w15 w16se w16cid w16 w16cex w16sdtdh w16sdtfl w16du wp14">
   <w:abstractNum w:abstractNumId="0" w15:restartNumberingAfterBreak="0">
+    <w:nsid w:val="1779405D"/>
+    <w:multiLevelType w:val="multilevel"/>
+    <w:tmpl w:val="CACEE318"/>
+    <w:lvl w:ilvl="0">
+      <w:start w:val="1"/>
+      <w:numFmt w:val="decimal"/>
+      <w:lvlText w:val="%1."/>
+      <w:lvlJc w:val="left"/>
+      <w:pPr>
+        <w:tabs>
+          <w:tab w:val="num" w:pos="720"/>
+        </w:tabs>
+        <w:ind w:left="720" w:hanging="360"/>
+      </w:pPr>
+    </w:lvl>
+    <w:lvl w:ilvl="1" w:tentative="1">
+      <w:start w:val="1"/>
+      <w:numFmt w:val="decimal"/>
+      <w:lvlText w:val="%2."/>
+      <w:lvlJc w:val="left"/>
+      <w:pPr>
+        <w:tabs>
+          <w:tab w:val="num" w:pos="1440"/>
+        </w:tabs>
+        <w:ind w:left="1440" w:hanging="360"/>
+      </w:pPr>
+    </w:lvl>
+    <w:lvl w:ilvl="2" w:tentative="1">
+      <w:start w:val="1"/>
+      <w:numFmt w:val="decimal"/>
+      <w:lvlText w:val="%3."/>
+      <w:lvlJc w:val="left"/>
+      <w:pPr>
+        <w:tabs>
+          <w:tab w:val="num" w:pos="2160"/>
+        </w:tabs>
+        <w:ind w:left="2160" w:hanging="360"/>
+      </w:pPr>
+    </w:lvl>
+    <w:lvl w:ilvl="3" w:tentative="1">
+      <w:start w:val="1"/>
+      <w:numFmt w:val="decimal"/>
+      <w:lvlText w:val="%4."/>
+      <w:lvlJc w:val="left"/>
+      <w:pPr>
+        <w:tabs>
+          <w:tab w:val="num" w:pos="2880"/>
+        </w:tabs>
+        <w:ind w:left="2880" w:hanging="360"/>
+      </w:pPr>
+    </w:lvl>
+    <w:lvl w:ilvl="4" w:tentative="1">
+      <w:start w:val="1"/>
+      <w:numFmt w:val="decimal"/>
+      <w:lvlText w:val="%5."/>
+      <w:lvlJc w:val="left"/>
+      <w:pPr>
+        <w:tabs>
+          <w:tab w:val="num" w:pos="3600"/>
+        </w:tabs>
+        <w:ind w:left="3600" w:hanging="360"/>
+      </w:pPr>
+    </w:lvl>
+    <w:lvl w:ilvl="5" w:tentative="1">
+      <w:start w:val="1"/>
+      <w:numFmt w:val="decimal"/>
+      <w:lvlText w:val="%6."/>
+      <w:lvlJc w:val="left"/>
+      <w:pPr>
+        <w:tabs>
+          <w:tab w:val="num" w:pos="4320"/>
+        </w:tabs>
+        <w:ind w:left="4320" w:hanging="360"/>
+      </w:pPr>
+    </w:lvl>
+    <w:lvl w:ilvl="6" w:tentative="1">
+      <w:start w:val="1"/>
+      <w:numFmt w:val="decimal"/>
+      <w:lvlText w:val="%7."/>
+      <w:lvlJc w:val="left"/>
+      <w:pPr>
+        <w:tabs>
+          <w:tab w:val="num" w:pos="5040"/>
+        </w:tabs>
+        <w:ind w:left="5040" w:hanging="360"/>
+      </w:pPr>
+    </w:lvl>
+    <w:lvl w:ilvl="7" w:tentative="1">
+      <w:start w:val="1"/>
+      <w:numFmt w:val="decimal"/>
+      <w:lvlText w:val="%8."/>
+      <w:lvlJc w:val="left"/>
+      <w:pPr>
+        <w:tabs>
+          <w:tab w:val="num" w:pos="5760"/>
+        </w:tabs>
+        <w:ind w:left="5760" w:hanging="360"/>
+      </w:pPr>
+    </w:lvl>
+    <w:lvl w:ilvl="8" w:tentative="1">
+      <w:start w:val="1"/>
+      <w:numFmt w:val="decimal"/>
+      <w:lvlText w:val="%9."/>
+      <w:lvlJc w:val="left"/>
+      <w:pPr>
+        <w:tabs>
+          <w:tab w:val="num" w:pos="6480"/>
+        </w:tabs>
+        <w:ind w:left="6480" w:hanging="360"/>
+      </w:pPr>
+    </w:lvl>
+  </w:abstractNum>
+  <w:abstractNum w:abstractNumId="1" w15:restartNumberingAfterBreak="0">
     <w:nsid w:val="249072D6"/>
     <w:multiLevelType w:val="multilevel"/>
     <w:tmpl w:val="7EEE075E"/>
@@ -849,7 +1175,7 @@
       </w:pPr>
     </w:lvl>
   </w:abstractNum>
-  <w:abstractNum w:abstractNumId="1" w15:restartNumberingAfterBreak="0">
+  <w:abstractNum w:abstractNumId="2" w15:restartNumberingAfterBreak="0">
     <w:nsid w:val="69187D92"/>
     <w:multiLevelType w:val="multilevel"/>
     <w:tmpl w:val="4E3CECE0"/>
@@ -963,9 +1289,12 @@
     </w:lvl>
   </w:abstractNum>
   <w:num w:numId="1" w16cid:durableId="89594262">
+    <w:abstractNumId w:val="2"/>
+  </w:num>
+  <w:num w:numId="2" w16cid:durableId="2125735194">
     <w:abstractNumId w:val="1"/>
   </w:num>
-  <w:num w:numId="2" w16cid:durableId="2125735194">
+  <w:num w:numId="3" w16cid:durableId="1589999155">
     <w:abstractNumId w:val="0"/>
   </w:num>
 </w:numbering>

</xml_diff>